<commit_message>
Inserindo um ultimo paragrafo no termo
</commit_message>
<xml_diff>
--- a/Testes/Termo de Homologação.docx
+++ b/Testes/Termo de Homologação.docx
@@ -67,22 +67,26 @@
         <w:rPr>
           <w:sz w:val="24"/>
         </w:rPr>
-        <w:t xml:space="preserve"> Sistema que simula uma agenda, onde </w:t>
-      </w:r>
-      <w:proofErr w:type="gramStart"/>
-      <w:r>
-        <w:rPr>
-          <w:sz w:val="24"/>
-        </w:rPr>
-        <w:t>haverão</w:t>
-      </w:r>
-      <w:proofErr w:type="gramEnd"/>
+        <w:t xml:space="preserve"> Sistema que</w:t>
+      </w:r>
+      <w:r>
+        <w:rPr>
+          <w:sz w:val="24"/>
+        </w:rPr>
+        <w:t xml:space="preserve"> simula uma agenda, onde haverá</w:t>
+      </w:r>
       <w:r>
         <w:rPr>
           <w:sz w:val="24"/>
         </w:rPr>
         <w:t xml:space="preserve"> tarefas a fazer, fazendo e feitas. Será possível a adição de tarefas em cada uma dessas sessões. A cada tarefa adicionada o sistema faz a ordenação das tarefas daquela sessão. É possível também remover as tarefas.</w:t>
       </w:r>
+      <w:r>
+        <w:rPr>
+          <w:sz w:val="24"/>
+        </w:rPr>
+        <w:t xml:space="preserve"> Além disso, o sistema conta com uma tela de ajuda.</w:t>
+      </w:r>
     </w:p>
     <w:p>
       <w:pPr>
@@ -134,10 +138,7 @@
       </w:r>
     </w:p>
     <w:p/>
-    <w:p>
-      <w:bookmarkStart w:id="0" w:name="_GoBack"/>
-      <w:bookmarkEnd w:id="0"/>
-    </w:p>
+    <w:p/>
     <w:p/>
     <w:p/>
     <w:p/>
@@ -246,6 +247,8 @@
         </w:rPr>
         <w:t>________</w:t>
       </w:r>
+      <w:bookmarkStart w:id="0" w:name="_GoBack"/>
+      <w:bookmarkEnd w:id="0"/>
       <w:proofErr w:type="gramEnd"/>
     </w:p>
     <w:sectPr>

</xml_diff>